<commit_message>
Problem 2, and problem 1 fix
</commit_message>
<xml_diff>
--- a/CS 4442 Assignment 2.docx
+++ b/CS 4442 Assignment 2.docx
@@ -128,6 +128,31 @@
     <w:p>
       <w:r>
         <w:t>In effect, this filter provides edge detection while dulling out the rest of the image.</w:t>
+      </w:r>
+    </w:p>
+    <w:p/>
+    <w:p>
+      <w:pPr>
+        <w:pStyle w:val="Heading1"/>
+      </w:pPr>
+      <w:r>
+        <w:t>Question 2:</w:t>
+      </w:r>
+    </w:p>
+    <w:p>
+      <w:r>
+        <w:t>b)</w:t>
+      </w:r>
+    </w:p>
+    <w:p>
+      <w:r>
+        <w:t xml:space="preserve">The sum of the face.jpg image after it went through the computeEngGrad function is </w:t>
+      </w:r>
+      <w:r>
+        <w:t>4.5304e+06</w:t>
+      </w:r>
+      <w:r>
+        <w:t>.</w:t>
       </w:r>
       <w:bookmarkStart w:id="0" w:name="_GoBack"/>
       <w:bookmarkEnd w:id="0"/>

</xml_diff>